<commit_message>
added link to watch cricket
</commit_message>
<xml_diff>
--- a/Dhruv_Patel_Resume.docx
+++ b/Dhruv_Patel_Resume.docx
@@ -308,7 +308,7 @@
                 <w:bdr w:val="none" w:sz="0" w:space="0" w:color="auto"/>
                 <w:vertAlign w:val="baseline"/>
               </w:rPr>
-              <w:t>Versatile Software Developer versed in Java, SQL, JavaScript programming languages self-directed learner, who excels in collaborative and supportive team environment.</w:t>
+              <w:t>Versatile Software and mobile Web Developer versed in Java, SQL, JavaScript programming languages self-directed learner, who excels in collaborative and supportive team environment.</w:t>
             </w:r>
           </w:p>
           <w:p>
@@ -3274,7 +3274,7 @@
                     <a:graphicData uri="http://schemas.openxmlformats.org/drawingml/2006/picture">
                       <pic:pic xmlns:pic="http://schemas.openxmlformats.org/drawingml/2006/picture">
                         <pic:nvPicPr>
-                          <pic:cNvPr id="926418289" name=""/>
+                          <pic:cNvPr id="1204122904" name=""/>
                           <pic:cNvPicPr>
                             <a:picLocks noChangeAspect="1"/>
                           </pic:cNvPicPr>
@@ -3431,7 +3431,7 @@
                     <a:graphicData uri="http://schemas.openxmlformats.org/drawingml/2006/picture">
                       <pic:pic xmlns:pic="http://schemas.openxmlformats.org/drawingml/2006/picture">
                         <pic:nvPicPr>
-                          <pic:cNvPr id="1282573160" name=""/>
+                          <pic:cNvPr id="294654470" name=""/>
                           <pic:cNvPicPr>
                             <a:picLocks noChangeAspect="1"/>
                           </pic:cNvPicPr>
@@ -3588,7 +3588,7 @@
                     <a:graphicData uri="http://schemas.openxmlformats.org/drawingml/2006/picture">
                       <pic:pic xmlns:pic="http://schemas.openxmlformats.org/drawingml/2006/picture">
                         <pic:nvPicPr>
-                          <pic:cNvPr id="1480051390" name=""/>
+                          <pic:cNvPr id="707146444" name=""/>
                           <pic:cNvPicPr>
                             <a:picLocks noChangeAspect="1"/>
                           </pic:cNvPicPr>
@@ -3745,7 +3745,7 @@
                     <a:graphicData uri="http://schemas.openxmlformats.org/drawingml/2006/picture">
                       <pic:pic xmlns:pic="http://schemas.openxmlformats.org/drawingml/2006/picture">
                         <pic:nvPicPr>
-                          <pic:cNvPr id="324393642" name=""/>
+                          <pic:cNvPr id="752645682" name=""/>
                           <pic:cNvPicPr>
                             <a:picLocks noChangeAspect="1"/>
                           </pic:cNvPicPr>
@@ -3902,7 +3902,7 @@
                     <a:graphicData uri="http://schemas.openxmlformats.org/drawingml/2006/picture">
                       <pic:pic xmlns:pic="http://schemas.openxmlformats.org/drawingml/2006/picture">
                         <pic:nvPicPr>
-                          <pic:cNvPr id="1608233035" name=""/>
+                          <pic:cNvPr id="403768517" name=""/>
                           <pic:cNvPicPr>
                             <a:picLocks noChangeAspect="1"/>
                           </pic:cNvPicPr>
@@ -4059,7 +4059,7 @@
                     <a:graphicData uri="http://schemas.openxmlformats.org/drawingml/2006/picture">
                       <pic:pic xmlns:pic="http://schemas.openxmlformats.org/drawingml/2006/picture">
                         <pic:nvPicPr>
-                          <pic:cNvPr id="915668504" name=""/>
+                          <pic:cNvPr id="1441177312" name=""/>
                           <pic:cNvPicPr>
                             <a:picLocks noChangeAspect="1"/>
                           </pic:cNvPicPr>
@@ -4216,7 +4216,7 @@
                     <a:graphicData uri="http://schemas.openxmlformats.org/drawingml/2006/picture">
                       <pic:pic xmlns:pic="http://schemas.openxmlformats.org/drawingml/2006/picture">
                         <pic:nvPicPr>
-                          <pic:cNvPr id="602474949" name=""/>
+                          <pic:cNvPr id="931205652" name=""/>
                           <pic:cNvPicPr>
                             <a:picLocks noChangeAspect="1"/>
                           </pic:cNvPicPr>
@@ -4373,7 +4373,7 @@
                     <a:graphicData uri="http://schemas.openxmlformats.org/drawingml/2006/picture">
                       <pic:pic xmlns:pic="http://schemas.openxmlformats.org/drawingml/2006/picture">
                         <pic:nvPicPr>
-                          <pic:cNvPr id="1730796478" name=""/>
+                          <pic:cNvPr id="351465394" name=""/>
                           <pic:cNvPicPr>
                             <a:picLocks noChangeAspect="1"/>
                           </pic:cNvPicPr>
@@ -4450,7 +4450,7 @@
           </w:p>
           <w:p>
             <w:pPr>
-              <w:pStyle w:val="divdocumentratvsectiondivparagraphsinglecolumnpaddedline"/>
+              <w:pStyle w:val="p"/>
               <w:pBdr>
                 <w:top w:val="none" w:sz="0" w:space="0" w:color="auto"/>
                 <w:left w:val="none" w:sz="0" w:space="0" w:color="auto"/>
@@ -4481,7 +4481,7 @@
                 <w:shd w:val="clear" w:color="auto" w:fill="auto"/>
                 <w:vertAlign w:val="baseline"/>
               </w:rPr>
-              <w:t>Project Management</w:t>
+              <w:t>Python</w:t>
             </w:r>
           </w:p>
           <w:p>
@@ -4530,7 +4530,7 @@
                     <a:graphicData uri="http://schemas.openxmlformats.org/drawingml/2006/picture">
                       <pic:pic xmlns:pic="http://schemas.openxmlformats.org/drawingml/2006/picture">
                         <pic:nvPicPr>
-                          <pic:cNvPr id="367527542" name=""/>
+                          <pic:cNvPr id="2095575830" name=""/>
                           <pic:cNvPicPr>
                             <a:picLocks noChangeAspect="1"/>
                           </pic:cNvPicPr>
@@ -4638,7 +4638,7 @@
                 <w:shd w:val="clear" w:color="auto" w:fill="auto"/>
                 <w:vertAlign w:val="baseline"/>
               </w:rPr>
-              <w:t>System Analysis and Design</w:t>
+              <w:t>TypeScript</w:t>
             </w:r>
           </w:p>
           <w:p>
@@ -4687,7 +4687,7 @@
                     <a:graphicData uri="http://schemas.openxmlformats.org/drawingml/2006/picture">
                       <pic:pic xmlns:pic="http://schemas.openxmlformats.org/drawingml/2006/picture">
                         <pic:nvPicPr>
-                          <pic:cNvPr id="1552219084" name=""/>
+                          <pic:cNvPr id="1205491174" name=""/>
                           <pic:cNvPicPr>
                             <a:picLocks noChangeAspect="1"/>
                           </pic:cNvPicPr>
@@ -4795,7 +4795,7 @@
                 <w:shd w:val="clear" w:color="auto" w:fill="auto"/>
                 <w:vertAlign w:val="baseline"/>
               </w:rPr>
-              <w:t>Linux/UNIX</w:t>
+              <w:t>Project Management</w:t>
             </w:r>
           </w:p>
           <w:p>
@@ -4844,7 +4844,321 @@
                     <a:graphicData uri="http://schemas.openxmlformats.org/drawingml/2006/picture">
                       <pic:pic xmlns:pic="http://schemas.openxmlformats.org/drawingml/2006/picture">
                         <pic:nvPicPr>
-                          <pic:cNvPr id="1221839420" name=""/>
+                          <pic:cNvPr id="181715627" name=""/>
+                          <pic:cNvPicPr>
+                            <a:picLocks noChangeAspect="1"/>
+                          </pic:cNvPicPr>
+                        </pic:nvPicPr>
+                        <pic:blipFill>
+                          <a:blip xmlns:r="http://schemas.openxmlformats.org/officeDocument/2006/relationships" r:embed="rId6"/>
+                          <a:stretch>
+                            <a:fillRect/>
+                          </a:stretch>
+                        </pic:blipFill>
+                        <pic:spPr>
+                          <a:xfrm>
+                            <a:off x="0" y="0"/>
+                            <a:ext cx="827044" cy="170859"/>
+                          </a:xfrm>
+                          <a:prstGeom prst="rect">
+                            <a:avLst/>
+                          </a:prstGeom>
+                        </pic:spPr>
+                      </pic:pic>
+                    </a:graphicData>
+                  </a:graphic>
+                </wp:inline>
+              </w:drawing>
+            </w:r>
+            <w:r>
+              <w:rPr>
+                <w:rStyle w:val="divdocumentright-box"/>
+                <w:rFonts w:ascii="Century Gothic" w:eastAsia="Century Gothic" w:hAnsi="Century Gothic" w:cs="Century Gothic"/>
+                <w:color w:val="343434"/>
+                <w:sz w:val="22"/>
+                <w:szCs w:val="22"/>
+                <w:bdr w:val="none" w:sz="0" w:space="0" w:color="auto"/>
+                <w:shd w:val="clear" w:color="auto" w:fill="auto"/>
+                <w:vertAlign w:val="baseline"/>
+              </w:rPr>
+              <w:t xml:space="preserve"> </w:t>
+            </w:r>
+          </w:p>
+          <w:p>
+            <w:pPr>
+              <w:pStyle w:val="divdocumenttxtright"/>
+              <w:pBdr>
+                <w:top w:val="none" w:sz="0" w:space="0" w:color="auto"/>
+                <w:left w:val="none" w:sz="0" w:space="0" w:color="auto"/>
+                <w:bottom w:val="none" w:sz="0" w:space="0" w:color="auto"/>
+                <w:right w:val="none" w:sz="0" w:space="1" w:color="auto"/>
+              </w:pBdr>
+              <w:spacing w:before="0" w:after="0"/>
+              <w:ind w:left="0" w:right="20"/>
+              <w:jc w:val="right"/>
+              <w:rPr>
+                <w:rStyle w:val="divdocumentright-box"/>
+                <w:rFonts w:ascii="Century Gothic" w:eastAsia="Century Gothic" w:hAnsi="Century Gothic" w:cs="Century Gothic"/>
+                <w:color w:val="343434"/>
+                <w:sz w:val="22"/>
+                <w:szCs w:val="22"/>
+                <w:bdr w:val="none" w:sz="0" w:space="0" w:color="auto"/>
+                <w:shd w:val="clear" w:color="auto" w:fill="auto"/>
+                <w:vertAlign w:val="baseline"/>
+              </w:rPr>
+            </w:pPr>
+            <w:r>
+              <w:rPr>
+                <w:rStyle w:val="divdocumenttxtrightCharacter"/>
+                <w:rFonts w:ascii="Century Gothic" w:eastAsia="Century Gothic" w:hAnsi="Century Gothic" w:cs="Century Gothic"/>
+                <w:color w:val="343434"/>
+                <w:spacing w:val="4"/>
+                <w:sz w:val="22"/>
+                <w:szCs w:val="22"/>
+              </w:rPr>
+              <w:t>Good</w:t>
+            </w:r>
+          </w:p>
+          <w:p>
+            <w:pPr>
+              <w:pStyle w:val="p"/>
+              <w:pBdr>
+                <w:top w:val="none" w:sz="0" w:space="0" w:color="auto"/>
+                <w:left w:val="none" w:sz="0" w:space="0" w:color="auto"/>
+                <w:bottom w:val="none" w:sz="0" w:space="0" w:color="auto"/>
+                <w:right w:val="none" w:sz="0" w:space="0" w:color="auto"/>
+              </w:pBdr>
+              <w:spacing w:before="0" w:after="0" w:line="340" w:lineRule="atLeast"/>
+              <w:ind w:left="0" w:right="0"/>
+              <w:rPr>
+                <w:rStyle w:val="divdocumentright-box"/>
+                <w:rFonts w:ascii="Century Gothic" w:eastAsia="Century Gothic" w:hAnsi="Century Gothic" w:cs="Century Gothic"/>
+                <w:color w:val="343434"/>
+                <w:sz w:val="22"/>
+                <w:szCs w:val="22"/>
+                <w:bdr w:val="none" w:sz="0" w:space="0" w:color="auto"/>
+                <w:shd w:val="clear" w:color="auto" w:fill="auto"/>
+                <w:vertAlign w:val="baseline"/>
+              </w:rPr>
+            </w:pPr>
+            <w:r>
+              <w:rPr>
+                <w:rStyle w:val="divdocumentright-box"/>
+                <w:rFonts w:ascii="Century Gothic" w:eastAsia="Century Gothic" w:hAnsi="Century Gothic" w:cs="Century Gothic"/>
+                <w:color w:val="343434"/>
+                <w:sz w:val="22"/>
+                <w:szCs w:val="22"/>
+                <w:bdr w:val="none" w:sz="0" w:space="0" w:color="auto"/>
+                <w:shd w:val="clear" w:color="auto" w:fill="auto"/>
+                <w:vertAlign w:val="baseline"/>
+              </w:rPr>
+              <w:t>System Analysis and Design</w:t>
+            </w:r>
+          </w:p>
+          <w:p>
+            <w:pPr>
+              <w:pStyle w:val="documentratingWrapper"/>
+              <w:pBdr>
+                <w:top w:val="none" w:sz="0" w:space="0" w:color="auto"/>
+                <w:left w:val="none" w:sz="0" w:space="0" w:color="auto"/>
+                <w:bottom w:val="none" w:sz="0" w:space="0" w:color="auto"/>
+                <w:right w:val="none" w:sz="0" w:space="0" w:color="auto"/>
+              </w:pBdr>
+              <w:spacing w:before="0" w:line="340" w:lineRule="atLeast"/>
+              <w:ind w:left="0" w:right="0"/>
+              <w:rPr>
+                <w:rStyle w:val="divdocumentright-box"/>
+                <w:rFonts w:ascii="Century Gothic" w:eastAsia="Century Gothic" w:hAnsi="Century Gothic" w:cs="Century Gothic"/>
+                <w:color w:val="343434"/>
+                <w:sz w:val="22"/>
+                <w:szCs w:val="22"/>
+                <w:bdr w:val="none" w:sz="0" w:space="0" w:color="auto"/>
+                <w:shd w:val="clear" w:color="auto" w:fill="auto"/>
+                <w:vertAlign w:val="baseline"/>
+              </w:rPr>
+            </w:pPr>
+            <w:r>
+              <w:rPr>
+                <w:rStyle w:val="divdocumentright-box"/>
+                <w:rFonts w:ascii="Century Gothic" w:eastAsia="Century Gothic" w:hAnsi="Century Gothic" w:cs="Century Gothic"/>
+                <w:strike w:val="0"/>
+                <w:color w:val="343434"/>
+                <w:sz w:val="22"/>
+                <w:szCs w:val="22"/>
+                <w:u w:val="none"/>
+                <w:bdr w:val="none" w:sz="0" w:space="0" w:color="auto"/>
+                <w:shd w:val="clear" w:color="auto" w:fill="auto"/>
+                <w:vertAlign w:val="baseline"/>
+              </w:rPr>
+              <w:drawing>
+                <wp:inline>
+                  <wp:extent cx="827044" cy="170859"/>
+                  <wp:docPr id="100012" name=""/>
+                  <wp:cNvGraphicFramePr>
+                    <a:graphicFrameLocks xmlns:a="http://schemas.openxmlformats.org/drawingml/2006/main" noChangeAspect="1"/>
+                  </wp:cNvGraphicFramePr>
+                  <a:graphic xmlns:a="http://schemas.openxmlformats.org/drawingml/2006/main">
+                    <a:graphicData uri="http://schemas.openxmlformats.org/drawingml/2006/picture">
+                      <pic:pic xmlns:pic="http://schemas.openxmlformats.org/drawingml/2006/picture">
+                        <pic:nvPicPr>
+                          <pic:cNvPr id="791167695" name=""/>
+                          <pic:cNvPicPr>
+                            <a:picLocks noChangeAspect="1"/>
+                          </pic:cNvPicPr>
+                        </pic:nvPicPr>
+                        <pic:blipFill>
+                          <a:blip xmlns:r="http://schemas.openxmlformats.org/officeDocument/2006/relationships" r:embed="rId6"/>
+                          <a:stretch>
+                            <a:fillRect/>
+                          </a:stretch>
+                        </pic:blipFill>
+                        <pic:spPr>
+                          <a:xfrm>
+                            <a:off x="0" y="0"/>
+                            <a:ext cx="827044" cy="170859"/>
+                          </a:xfrm>
+                          <a:prstGeom prst="rect">
+                            <a:avLst/>
+                          </a:prstGeom>
+                        </pic:spPr>
+                      </pic:pic>
+                    </a:graphicData>
+                  </a:graphic>
+                </wp:inline>
+              </w:drawing>
+            </w:r>
+            <w:r>
+              <w:rPr>
+                <w:rStyle w:val="divdocumentright-box"/>
+                <w:rFonts w:ascii="Century Gothic" w:eastAsia="Century Gothic" w:hAnsi="Century Gothic" w:cs="Century Gothic"/>
+                <w:color w:val="343434"/>
+                <w:sz w:val="22"/>
+                <w:szCs w:val="22"/>
+                <w:bdr w:val="none" w:sz="0" w:space="0" w:color="auto"/>
+                <w:shd w:val="clear" w:color="auto" w:fill="auto"/>
+                <w:vertAlign w:val="baseline"/>
+              </w:rPr>
+              <w:t xml:space="preserve"> </w:t>
+            </w:r>
+          </w:p>
+          <w:p>
+            <w:pPr>
+              <w:pStyle w:val="divdocumenttxtright"/>
+              <w:pBdr>
+                <w:top w:val="none" w:sz="0" w:space="0" w:color="auto"/>
+                <w:left w:val="none" w:sz="0" w:space="0" w:color="auto"/>
+                <w:bottom w:val="none" w:sz="0" w:space="0" w:color="auto"/>
+                <w:right w:val="none" w:sz="0" w:space="1" w:color="auto"/>
+              </w:pBdr>
+              <w:spacing w:before="0" w:after="0"/>
+              <w:ind w:left="0" w:right="20"/>
+              <w:jc w:val="right"/>
+              <w:rPr>
+                <w:rStyle w:val="divdocumentright-box"/>
+                <w:rFonts w:ascii="Century Gothic" w:eastAsia="Century Gothic" w:hAnsi="Century Gothic" w:cs="Century Gothic"/>
+                <w:color w:val="343434"/>
+                <w:sz w:val="22"/>
+                <w:szCs w:val="22"/>
+                <w:bdr w:val="none" w:sz="0" w:space="0" w:color="auto"/>
+                <w:shd w:val="clear" w:color="auto" w:fill="auto"/>
+                <w:vertAlign w:val="baseline"/>
+              </w:rPr>
+            </w:pPr>
+            <w:r>
+              <w:rPr>
+                <w:rStyle w:val="divdocumenttxtrightCharacter"/>
+                <w:rFonts w:ascii="Century Gothic" w:eastAsia="Century Gothic" w:hAnsi="Century Gothic" w:cs="Century Gothic"/>
+                <w:color w:val="343434"/>
+                <w:spacing w:val="4"/>
+                <w:sz w:val="22"/>
+                <w:szCs w:val="22"/>
+              </w:rPr>
+              <w:t>Good</w:t>
+            </w:r>
+          </w:p>
+          <w:p>
+            <w:pPr>
+              <w:pStyle w:val="p"/>
+              <w:pBdr>
+                <w:top w:val="none" w:sz="0" w:space="0" w:color="auto"/>
+                <w:left w:val="none" w:sz="0" w:space="0" w:color="auto"/>
+                <w:bottom w:val="none" w:sz="0" w:space="0" w:color="auto"/>
+                <w:right w:val="none" w:sz="0" w:space="0" w:color="auto"/>
+              </w:pBdr>
+              <w:spacing w:before="0" w:after="0" w:line="340" w:lineRule="atLeast"/>
+              <w:ind w:left="0" w:right="0"/>
+              <w:rPr>
+                <w:rStyle w:val="divdocumentright-box"/>
+                <w:rFonts w:ascii="Century Gothic" w:eastAsia="Century Gothic" w:hAnsi="Century Gothic" w:cs="Century Gothic"/>
+                <w:color w:val="343434"/>
+                <w:sz w:val="22"/>
+                <w:szCs w:val="22"/>
+                <w:bdr w:val="none" w:sz="0" w:space="0" w:color="auto"/>
+                <w:shd w:val="clear" w:color="auto" w:fill="auto"/>
+                <w:vertAlign w:val="baseline"/>
+              </w:rPr>
+            </w:pPr>
+            <w:r>
+              <w:rPr>
+                <w:rStyle w:val="divdocumentright-box"/>
+                <w:rFonts w:ascii="Century Gothic" w:eastAsia="Century Gothic" w:hAnsi="Century Gothic" w:cs="Century Gothic"/>
+                <w:color w:val="343434"/>
+                <w:sz w:val="22"/>
+                <w:szCs w:val="22"/>
+                <w:bdr w:val="none" w:sz="0" w:space="0" w:color="auto"/>
+                <w:shd w:val="clear" w:color="auto" w:fill="auto"/>
+                <w:vertAlign w:val="baseline"/>
+              </w:rPr>
+              <w:t>React</w:t>
+            </w:r>
+          </w:p>
+          <w:p>
+            <w:pPr>
+              <w:pStyle w:val="documentratingWrapper"/>
+              <w:pBdr>
+                <w:top w:val="none" w:sz="0" w:space="0" w:color="auto"/>
+                <w:left w:val="none" w:sz="0" w:space="0" w:color="auto"/>
+                <w:bottom w:val="none" w:sz="0" w:space="0" w:color="auto"/>
+                <w:right w:val="none" w:sz="0" w:space="0" w:color="auto"/>
+              </w:pBdr>
+              <w:spacing w:before="0" w:line="340" w:lineRule="atLeast"/>
+              <w:ind w:left="0" w:right="0"/>
+              <w:rPr>
+                <w:rStyle w:val="divdocumentright-box"/>
+                <w:rFonts w:ascii="Century Gothic" w:eastAsia="Century Gothic" w:hAnsi="Century Gothic" w:cs="Century Gothic"/>
+                <w:color w:val="343434"/>
+                <w:sz w:val="22"/>
+                <w:szCs w:val="22"/>
+                <w:bdr w:val="none" w:sz="0" w:space="0" w:color="auto"/>
+                <w:shd w:val="clear" w:color="auto" w:fill="auto"/>
+                <w:vertAlign w:val="baseline"/>
+              </w:rPr>
+            </w:pPr>
+            <w:r>
+              <w:rPr>
+                <w:rStyle w:val="divdocumentright-box"/>
+                <w:rFonts w:ascii="Century Gothic" w:eastAsia="Century Gothic" w:hAnsi="Century Gothic" w:cs="Century Gothic"/>
+                <w:strike w:val="0"/>
+                <w:color w:val="343434"/>
+                <w:sz w:val="22"/>
+                <w:szCs w:val="22"/>
+                <w:u w:val="none"/>
+                <w:bdr w:val="none" w:sz="0" w:space="0" w:color="auto"/>
+                <w:shd w:val="clear" w:color="auto" w:fill="auto"/>
+                <w:vertAlign w:val="baseline"/>
+              </w:rPr>
+              <w:drawing>
+                <wp:inline>
+                  <wp:extent cx="827044" cy="170859"/>
+                  <wp:docPr id="100013" name=""/>
+                  <wp:cNvGraphicFramePr>
+                    <a:graphicFrameLocks xmlns:a="http://schemas.openxmlformats.org/drawingml/2006/main" noChangeAspect="1"/>
+                  </wp:cNvGraphicFramePr>
+                  <a:graphic xmlns:a="http://schemas.openxmlformats.org/drawingml/2006/main">
+                    <a:graphicData uri="http://schemas.openxmlformats.org/drawingml/2006/picture">
+                      <pic:pic xmlns:pic="http://schemas.openxmlformats.org/drawingml/2006/picture">
+                        <pic:nvPicPr>
+                          <pic:cNvPr id="1043344362" name=""/>
                           <pic:cNvPicPr>
                             <a:picLocks noChangeAspect="1"/>
                           </pic:cNvPicPr>
@@ -4952,7 +5266,7 @@
                 <w:shd w:val="clear" w:color="auto" w:fill="auto"/>
                 <w:vertAlign w:val="baseline"/>
               </w:rPr>
-              <w:t>System Administration</w:t>
+              <w:t>Linux/UNIX</w:t>
             </w:r>
           </w:p>
           <w:p>
@@ -4993,7 +5307,7 @@
               <w:drawing>
                 <wp:inline>
                   <wp:extent cx="827044" cy="170859"/>
-                  <wp:docPr id="100012" name=""/>
+                  <wp:docPr id="100014" name=""/>
                   <wp:cNvGraphicFramePr>
                     <a:graphicFrameLocks xmlns:a="http://schemas.openxmlformats.org/drawingml/2006/main" noChangeAspect="1"/>
                   </wp:cNvGraphicFramePr>
@@ -5001,7 +5315,321 @@
                     <a:graphicData uri="http://schemas.openxmlformats.org/drawingml/2006/picture">
                       <pic:pic xmlns:pic="http://schemas.openxmlformats.org/drawingml/2006/picture">
                         <pic:nvPicPr>
-                          <pic:cNvPr id="1557168902" name=""/>
+                          <pic:cNvPr id="283393687" name=""/>
+                          <pic:cNvPicPr>
+                            <a:picLocks noChangeAspect="1"/>
+                          </pic:cNvPicPr>
+                        </pic:nvPicPr>
+                        <pic:blipFill>
+                          <a:blip xmlns:r="http://schemas.openxmlformats.org/officeDocument/2006/relationships" r:embed="rId7"/>
+                          <a:stretch>
+                            <a:fillRect/>
+                          </a:stretch>
+                        </pic:blipFill>
+                        <pic:spPr>
+                          <a:xfrm>
+                            <a:off x="0" y="0"/>
+                            <a:ext cx="827044" cy="170859"/>
+                          </a:xfrm>
+                          <a:prstGeom prst="rect">
+                            <a:avLst/>
+                          </a:prstGeom>
+                        </pic:spPr>
+                      </pic:pic>
+                    </a:graphicData>
+                  </a:graphic>
+                </wp:inline>
+              </w:drawing>
+            </w:r>
+            <w:r>
+              <w:rPr>
+                <w:rStyle w:val="divdocumentright-box"/>
+                <w:rFonts w:ascii="Century Gothic" w:eastAsia="Century Gothic" w:hAnsi="Century Gothic" w:cs="Century Gothic"/>
+                <w:color w:val="343434"/>
+                <w:sz w:val="22"/>
+                <w:szCs w:val="22"/>
+                <w:bdr w:val="none" w:sz="0" w:space="0" w:color="auto"/>
+                <w:shd w:val="clear" w:color="auto" w:fill="auto"/>
+                <w:vertAlign w:val="baseline"/>
+              </w:rPr>
+              <w:t xml:space="preserve"> </w:t>
+            </w:r>
+          </w:p>
+          <w:p>
+            <w:pPr>
+              <w:pStyle w:val="divdocumenttxtright"/>
+              <w:pBdr>
+                <w:top w:val="none" w:sz="0" w:space="0" w:color="auto"/>
+                <w:left w:val="none" w:sz="0" w:space="0" w:color="auto"/>
+                <w:bottom w:val="none" w:sz="0" w:space="0" w:color="auto"/>
+                <w:right w:val="none" w:sz="0" w:space="1" w:color="auto"/>
+              </w:pBdr>
+              <w:spacing w:before="0" w:after="0"/>
+              <w:ind w:left="0" w:right="20"/>
+              <w:jc w:val="right"/>
+              <w:rPr>
+                <w:rStyle w:val="divdocumentright-box"/>
+                <w:rFonts w:ascii="Century Gothic" w:eastAsia="Century Gothic" w:hAnsi="Century Gothic" w:cs="Century Gothic"/>
+                <w:color w:val="343434"/>
+                <w:sz w:val="22"/>
+                <w:szCs w:val="22"/>
+                <w:bdr w:val="none" w:sz="0" w:space="0" w:color="auto"/>
+                <w:shd w:val="clear" w:color="auto" w:fill="auto"/>
+                <w:vertAlign w:val="baseline"/>
+              </w:rPr>
+            </w:pPr>
+            <w:r>
+              <w:rPr>
+                <w:rStyle w:val="divdocumenttxtrightCharacter"/>
+                <w:rFonts w:ascii="Century Gothic" w:eastAsia="Century Gothic" w:hAnsi="Century Gothic" w:cs="Century Gothic"/>
+                <w:color w:val="343434"/>
+                <w:spacing w:val="4"/>
+                <w:sz w:val="22"/>
+                <w:szCs w:val="22"/>
+              </w:rPr>
+              <w:t>Average</w:t>
+            </w:r>
+          </w:p>
+          <w:p>
+            <w:pPr>
+              <w:pStyle w:val="p"/>
+              <w:pBdr>
+                <w:top w:val="none" w:sz="0" w:space="0" w:color="auto"/>
+                <w:left w:val="none" w:sz="0" w:space="0" w:color="auto"/>
+                <w:bottom w:val="none" w:sz="0" w:space="0" w:color="auto"/>
+                <w:right w:val="none" w:sz="0" w:space="0" w:color="auto"/>
+              </w:pBdr>
+              <w:spacing w:before="0" w:after="0" w:line="340" w:lineRule="atLeast"/>
+              <w:ind w:left="0" w:right="0"/>
+              <w:rPr>
+                <w:rStyle w:val="divdocumentright-box"/>
+                <w:rFonts w:ascii="Century Gothic" w:eastAsia="Century Gothic" w:hAnsi="Century Gothic" w:cs="Century Gothic"/>
+                <w:color w:val="343434"/>
+                <w:sz w:val="22"/>
+                <w:szCs w:val="22"/>
+                <w:bdr w:val="none" w:sz="0" w:space="0" w:color="auto"/>
+                <w:shd w:val="clear" w:color="auto" w:fill="auto"/>
+                <w:vertAlign w:val="baseline"/>
+              </w:rPr>
+            </w:pPr>
+            <w:r>
+              <w:rPr>
+                <w:rStyle w:val="divdocumentright-box"/>
+                <w:rFonts w:ascii="Century Gothic" w:eastAsia="Century Gothic" w:hAnsi="Century Gothic" w:cs="Century Gothic"/>
+                <w:color w:val="343434"/>
+                <w:sz w:val="22"/>
+                <w:szCs w:val="22"/>
+                <w:bdr w:val="none" w:sz="0" w:space="0" w:color="auto"/>
+                <w:shd w:val="clear" w:color="auto" w:fill="auto"/>
+                <w:vertAlign w:val="baseline"/>
+              </w:rPr>
+              <w:t>System Administration</w:t>
+            </w:r>
+          </w:p>
+          <w:p>
+            <w:pPr>
+              <w:pStyle w:val="documentratingWrapper"/>
+              <w:pBdr>
+                <w:top w:val="none" w:sz="0" w:space="0" w:color="auto"/>
+                <w:left w:val="none" w:sz="0" w:space="0" w:color="auto"/>
+                <w:bottom w:val="none" w:sz="0" w:space="0" w:color="auto"/>
+                <w:right w:val="none" w:sz="0" w:space="0" w:color="auto"/>
+              </w:pBdr>
+              <w:spacing w:before="0" w:line="340" w:lineRule="atLeast"/>
+              <w:ind w:left="0" w:right="0"/>
+              <w:rPr>
+                <w:rStyle w:val="divdocumentright-box"/>
+                <w:rFonts w:ascii="Century Gothic" w:eastAsia="Century Gothic" w:hAnsi="Century Gothic" w:cs="Century Gothic"/>
+                <w:color w:val="343434"/>
+                <w:sz w:val="22"/>
+                <w:szCs w:val="22"/>
+                <w:bdr w:val="none" w:sz="0" w:space="0" w:color="auto"/>
+                <w:shd w:val="clear" w:color="auto" w:fill="auto"/>
+                <w:vertAlign w:val="baseline"/>
+              </w:rPr>
+            </w:pPr>
+            <w:r>
+              <w:rPr>
+                <w:rStyle w:val="divdocumentright-box"/>
+                <w:rFonts w:ascii="Century Gothic" w:eastAsia="Century Gothic" w:hAnsi="Century Gothic" w:cs="Century Gothic"/>
+                <w:strike w:val="0"/>
+                <w:color w:val="343434"/>
+                <w:sz w:val="22"/>
+                <w:szCs w:val="22"/>
+                <w:u w:val="none"/>
+                <w:bdr w:val="none" w:sz="0" w:space="0" w:color="auto"/>
+                <w:shd w:val="clear" w:color="auto" w:fill="auto"/>
+                <w:vertAlign w:val="baseline"/>
+              </w:rPr>
+              <w:drawing>
+                <wp:inline>
+                  <wp:extent cx="827044" cy="170859"/>
+                  <wp:docPr id="100015" name=""/>
+                  <wp:cNvGraphicFramePr>
+                    <a:graphicFrameLocks xmlns:a="http://schemas.openxmlformats.org/drawingml/2006/main" noChangeAspect="1"/>
+                  </wp:cNvGraphicFramePr>
+                  <a:graphic xmlns:a="http://schemas.openxmlformats.org/drawingml/2006/main">
+                    <a:graphicData uri="http://schemas.openxmlformats.org/drawingml/2006/picture">
+                      <pic:pic xmlns:pic="http://schemas.openxmlformats.org/drawingml/2006/picture">
+                        <pic:nvPicPr>
+                          <pic:cNvPr id="1430570233" name=""/>
+                          <pic:cNvPicPr>
+                            <a:picLocks noChangeAspect="1"/>
+                          </pic:cNvPicPr>
+                        </pic:nvPicPr>
+                        <pic:blipFill>
+                          <a:blip xmlns:r="http://schemas.openxmlformats.org/officeDocument/2006/relationships" r:embed="rId7"/>
+                          <a:stretch>
+                            <a:fillRect/>
+                          </a:stretch>
+                        </pic:blipFill>
+                        <pic:spPr>
+                          <a:xfrm>
+                            <a:off x="0" y="0"/>
+                            <a:ext cx="827044" cy="170859"/>
+                          </a:xfrm>
+                          <a:prstGeom prst="rect">
+                            <a:avLst/>
+                          </a:prstGeom>
+                        </pic:spPr>
+                      </pic:pic>
+                    </a:graphicData>
+                  </a:graphic>
+                </wp:inline>
+              </w:drawing>
+            </w:r>
+            <w:r>
+              <w:rPr>
+                <w:rStyle w:val="divdocumentright-box"/>
+                <w:rFonts w:ascii="Century Gothic" w:eastAsia="Century Gothic" w:hAnsi="Century Gothic" w:cs="Century Gothic"/>
+                <w:color w:val="343434"/>
+                <w:sz w:val="22"/>
+                <w:szCs w:val="22"/>
+                <w:bdr w:val="none" w:sz="0" w:space="0" w:color="auto"/>
+                <w:shd w:val="clear" w:color="auto" w:fill="auto"/>
+                <w:vertAlign w:val="baseline"/>
+              </w:rPr>
+              <w:t xml:space="preserve"> </w:t>
+            </w:r>
+          </w:p>
+          <w:p>
+            <w:pPr>
+              <w:pStyle w:val="divdocumenttxtright"/>
+              <w:pBdr>
+                <w:top w:val="none" w:sz="0" w:space="0" w:color="auto"/>
+                <w:left w:val="none" w:sz="0" w:space="0" w:color="auto"/>
+                <w:bottom w:val="none" w:sz="0" w:space="0" w:color="auto"/>
+                <w:right w:val="none" w:sz="0" w:space="1" w:color="auto"/>
+              </w:pBdr>
+              <w:spacing w:before="0" w:after="0"/>
+              <w:ind w:left="0" w:right="20"/>
+              <w:jc w:val="right"/>
+              <w:rPr>
+                <w:rStyle w:val="divdocumentright-box"/>
+                <w:rFonts w:ascii="Century Gothic" w:eastAsia="Century Gothic" w:hAnsi="Century Gothic" w:cs="Century Gothic"/>
+                <w:color w:val="343434"/>
+                <w:sz w:val="22"/>
+                <w:szCs w:val="22"/>
+                <w:bdr w:val="none" w:sz="0" w:space="0" w:color="auto"/>
+                <w:shd w:val="clear" w:color="auto" w:fill="auto"/>
+                <w:vertAlign w:val="baseline"/>
+              </w:rPr>
+            </w:pPr>
+            <w:r>
+              <w:rPr>
+                <w:rStyle w:val="divdocumenttxtrightCharacter"/>
+                <w:rFonts w:ascii="Century Gothic" w:eastAsia="Century Gothic" w:hAnsi="Century Gothic" w:cs="Century Gothic"/>
+                <w:color w:val="343434"/>
+                <w:spacing w:val="4"/>
+                <w:sz w:val="22"/>
+                <w:szCs w:val="22"/>
+              </w:rPr>
+              <w:t>Average</w:t>
+            </w:r>
+          </w:p>
+          <w:p>
+            <w:pPr>
+              <w:pStyle w:val="p"/>
+              <w:pBdr>
+                <w:top w:val="none" w:sz="0" w:space="0" w:color="auto"/>
+                <w:left w:val="none" w:sz="0" w:space="0" w:color="auto"/>
+                <w:bottom w:val="none" w:sz="0" w:space="0" w:color="auto"/>
+                <w:right w:val="none" w:sz="0" w:space="0" w:color="auto"/>
+              </w:pBdr>
+              <w:spacing w:before="0" w:after="0" w:line="340" w:lineRule="atLeast"/>
+              <w:ind w:left="0" w:right="0"/>
+              <w:rPr>
+                <w:rStyle w:val="divdocumentright-box"/>
+                <w:rFonts w:ascii="Century Gothic" w:eastAsia="Century Gothic" w:hAnsi="Century Gothic" w:cs="Century Gothic"/>
+                <w:color w:val="343434"/>
+                <w:sz w:val="22"/>
+                <w:szCs w:val="22"/>
+                <w:bdr w:val="none" w:sz="0" w:space="0" w:color="auto"/>
+                <w:shd w:val="clear" w:color="auto" w:fill="auto"/>
+                <w:vertAlign w:val="baseline"/>
+              </w:rPr>
+            </w:pPr>
+            <w:r>
+              <w:rPr>
+                <w:rStyle w:val="divdocumentright-box"/>
+                <w:rFonts w:ascii="Century Gothic" w:eastAsia="Century Gothic" w:hAnsi="Century Gothic" w:cs="Century Gothic"/>
+                <w:color w:val="343434"/>
+                <w:sz w:val="22"/>
+                <w:szCs w:val="22"/>
+                <w:bdr w:val="none" w:sz="0" w:space="0" w:color="auto"/>
+                <w:shd w:val="clear" w:color="auto" w:fill="auto"/>
+                <w:vertAlign w:val="baseline"/>
+              </w:rPr>
+              <w:t>REST API</w:t>
+            </w:r>
+          </w:p>
+          <w:p>
+            <w:pPr>
+              <w:pStyle w:val="documentratingWrapper"/>
+              <w:pBdr>
+                <w:top w:val="none" w:sz="0" w:space="0" w:color="auto"/>
+                <w:left w:val="none" w:sz="0" w:space="0" w:color="auto"/>
+                <w:bottom w:val="none" w:sz="0" w:space="0" w:color="auto"/>
+                <w:right w:val="none" w:sz="0" w:space="0" w:color="auto"/>
+              </w:pBdr>
+              <w:spacing w:before="0" w:line="340" w:lineRule="atLeast"/>
+              <w:ind w:left="0" w:right="0"/>
+              <w:rPr>
+                <w:rStyle w:val="divdocumentright-box"/>
+                <w:rFonts w:ascii="Century Gothic" w:eastAsia="Century Gothic" w:hAnsi="Century Gothic" w:cs="Century Gothic"/>
+                <w:color w:val="343434"/>
+                <w:sz w:val="22"/>
+                <w:szCs w:val="22"/>
+                <w:bdr w:val="none" w:sz="0" w:space="0" w:color="auto"/>
+                <w:shd w:val="clear" w:color="auto" w:fill="auto"/>
+                <w:vertAlign w:val="baseline"/>
+              </w:rPr>
+            </w:pPr>
+            <w:r>
+              <w:rPr>
+                <w:rStyle w:val="divdocumentright-box"/>
+                <w:rFonts w:ascii="Century Gothic" w:eastAsia="Century Gothic" w:hAnsi="Century Gothic" w:cs="Century Gothic"/>
+                <w:strike w:val="0"/>
+                <w:color w:val="343434"/>
+                <w:sz w:val="22"/>
+                <w:szCs w:val="22"/>
+                <w:u w:val="none"/>
+                <w:bdr w:val="none" w:sz="0" w:space="0" w:color="auto"/>
+                <w:shd w:val="clear" w:color="auto" w:fill="auto"/>
+                <w:vertAlign w:val="baseline"/>
+              </w:rPr>
+              <w:drawing>
+                <wp:inline>
+                  <wp:extent cx="827044" cy="170859"/>
+                  <wp:docPr id="100016" name=""/>
+                  <wp:cNvGraphicFramePr>
+                    <a:graphicFrameLocks xmlns:a="http://schemas.openxmlformats.org/drawingml/2006/main" noChangeAspect="1"/>
+                  </wp:cNvGraphicFramePr>
+                  <a:graphic xmlns:a="http://schemas.openxmlformats.org/drawingml/2006/main">
+                    <a:graphicData uri="http://schemas.openxmlformats.org/drawingml/2006/picture">
+                      <pic:pic xmlns:pic="http://schemas.openxmlformats.org/drawingml/2006/picture">
+                        <pic:nvPicPr>
+                          <pic:cNvPr id="2098861737" name=""/>
                           <pic:cNvPicPr>
                             <a:picLocks noChangeAspect="1"/>
                           </pic:cNvPicPr>

</xml_diff>